<commit_message>
Revisions made to OTUtable; manuscript ready for submission
</commit_message>
<xml_diff>
--- a/Manuscript_drafts/bogtags_manuscript_2017-04-05.docx
+++ b/Manuscript_drafts/bogtags_manuscript_2017-04-05.docx
@@ -198,7 +198,7 @@
         <w:t xml:space="preserve">Abstract word count: </w:t>
       </w:r>
       <w:r>
-        <w:t>184</w:t>
+        <w:t>186</w:t>
       </w:r>
     </w:p>
     <w:p>
@@ -209,7 +209,7 @@
         <w:t xml:space="preserve">Importance word count: </w:t>
       </w:r>
       <w:r>
-        <w:t>143</w:t>
+        <w:t>141</w:t>
       </w:r>
     </w:p>
     <w:p>
@@ -220,7 +220,10 @@
         <w:t xml:space="preserve">Article word count: </w:t>
       </w:r>
       <w:r>
-        <w:t>4517</w:t>
+        <w:t>4</w:t>
+      </w:r>
+      <w:r>
+        <w:t>795</w:t>
       </w:r>
     </w:p>
     <w:p/>
@@ -1259,13 +1262,11 @@
       </w:r>
       <w:proofErr w:type="spellEnd"/>
       <w:r>
-        <w:t xml:space="preserve"> were on </w:t>
-      </w:r>
-      <w:proofErr w:type="spellStart"/>
-      <w:r>
-        <w:t>gennerally</w:t>
-      </w:r>
-      <w:proofErr w:type="spellEnd"/>
+        <w:t xml:space="preserve"> were gen</w:t>
+      </w:r>
+      <w:r>
+        <w:t>erally</w:t>
+      </w:r>
       <w:r>
         <w:t xml:space="preserve"> </w:t>
       </w:r>
@@ -3231,10 +3232,7 @@
         <w:t xml:space="preserve"> in the lake.</w:t>
       </w:r>
       <w:r>
-        <w:t xml:space="preserve"> </w:t>
-      </w:r>
-      <w:r>
-        <w:t xml:space="preserve">These results are in line with current thinking in the ecological community, as other studies on diversity and disturbance have also found no evidence for the intermediate disturbance hypothesis </w:t>
+        <w:t xml:space="preserve"> These results are in line with current thinking in the ecological community, as other studies on diversity and disturbance have also found no evidence for the intermediate disturbance hypothesis </w:t>
       </w:r>
       <w:r>
         <w:fldChar w:fldCharType="begin" w:fldLock="1"/>
@@ -13525,11 +13523,50 @@
       <w:r>
         <w:t xml:space="preserve"> bog lakes in the boreal region near Minocqua, Wisconsin, USA. They range in depth from 2 to 21.5 meters and encompass a range of water column mixing frequencies (termed regimes). Dimictic lakes mix twice per year, typically in fall and spring, while polymictic lakes can mix more than twice throughout the spring, summer, and fall. Meromictic lakes have no recorded mixing events. pH was measured in 2007, while nutrient data was measured in 2008 (with the exceptions of FB, WS, and HK, measured in 2007). When two values are present in a single </w:t>
       </w:r>
+      <w:r>
+        <w:t>box, the first represents the epilimnion value and the second represents the hypolimnion value.</w:t>
+      </w:r>
+    </w:p>
+    <w:p>
+      <w:pPr>
+        <w:spacing w:line="480" w:lineRule="auto"/>
+        <w:jc w:val="both"/>
+      </w:pPr>
+    </w:p>
+    <w:p>
+      <w:pPr>
+        <w:spacing w:line="480" w:lineRule="auto"/>
+        <w:jc w:val="both"/>
+      </w:pPr>
+    </w:p>
+    <w:p>
+      <w:pPr>
+        <w:spacing w:line="480" w:lineRule="auto"/>
+        <w:jc w:val="both"/>
+      </w:pPr>
+    </w:p>
+    <w:p>
+      <w:pPr>
+        <w:spacing w:line="480" w:lineRule="auto"/>
+        <w:jc w:val="both"/>
+      </w:pPr>
+    </w:p>
+    <w:p>
+      <w:pPr>
+        <w:spacing w:line="480" w:lineRule="auto"/>
+        <w:jc w:val="both"/>
+      </w:pPr>
+    </w:p>
+    <w:p>
+      <w:pPr>
+        <w:spacing w:line="480" w:lineRule="auto"/>
+        <w:jc w:val="both"/>
+      </w:pPr>
     </w:p>
     <w:tbl>
       <w:tblPr>
         <w:tblStyle w:val="PlainTable11"/>
-        <w:tblpPr w:leftFromText="187" w:rightFromText="187" w:vertAnchor="text" w:horzAnchor="margin" w:tblpXSpec="center" w:tblpY="1025"/>
+        <w:tblpPr w:leftFromText="187" w:rightFromText="187" w:vertAnchor="text" w:horzAnchor="margin" w:tblpXSpec="center" w:tblpY="1820"/>
         <w:tblW w:w="11615" w:type="dxa"/>
         <w:tblLayout w:type="fixed"/>
         <w:tblLook w:val="04A0" w:firstRow="1" w:lastRow="0" w:firstColumn="1" w:lastColumn="0" w:noHBand="0" w:noVBand="1"/>
@@ -16375,7 +16412,6 @@
                 <w:sz w:val="20"/>
                 <w:szCs w:val="20"/>
               </w:rPr>
-              <w:lastRenderedPageBreak/>
               <w:t>pH</w:t>
             </w:r>
           </w:p>
@@ -18619,15 +18655,6 @@
         </w:tc>
       </w:tr>
     </w:tbl>
-    <w:p>
-      <w:pPr>
-        <w:spacing w:line="480" w:lineRule="auto"/>
-        <w:jc w:val="both"/>
-      </w:pPr>
-      <w:r>
-        <w:t>box, the first represents the epilimnion value and the second represents the hypolimnion value.</w:t>
-      </w:r>
-    </w:p>
     <w:p/>
     <w:p/>
     <w:p>
@@ -18635,20 +18662,22 @@
         <w:pStyle w:val="Heading1"/>
       </w:pPr>
       <w:r>
-        <w:t>Figures</w:t>
-      </w:r>
-    </w:p>
-    <w:p/>
-    <w:p>
-      <w:r>
         <w:rPr>
           <w:noProof/>
         </w:rPr>
         <w:lastRenderedPageBreak/>
         <w:drawing>
-          <wp:inline distT="0" distB="0" distL="0" distR="0" wp14:anchorId="4078AC4E" wp14:editId="1DA44AE4">
+          <wp:anchor distT="0" distB="0" distL="114300" distR="114300" simplePos="0" relativeHeight="251664384" behindDoc="1" locked="0" layoutInCell="1" allowOverlap="1" wp14:anchorId="516AEB1A" wp14:editId="09CA7AD3">
+            <wp:simplePos x="0" y="0"/>
+            <wp:positionH relativeFrom="margin">
+              <wp:align>left</wp:align>
+            </wp:positionH>
+            <wp:positionV relativeFrom="paragraph">
+              <wp:posOffset>333375</wp:posOffset>
+            </wp:positionV>
             <wp:extent cx="5638334" cy="4346089"/>
             <wp:effectExtent l="0" t="0" r="635" b="0"/>
+            <wp:wrapSquare wrapText="bothSides"/>
             <wp:docPr id="2" name="Picture 2"/>
             <wp:cNvGraphicFramePr>
               <a:graphicFrameLocks xmlns:a="http://schemas.openxmlformats.org/drawingml/2006/main" noChangeAspect="1"/>
@@ -18678,9 +18707,24 @@
                 </pic:pic>
               </a:graphicData>
             </a:graphic>
-          </wp:inline>
+          </wp:anchor>
         </w:drawing>
       </w:r>
+      <w:r>
+        <w:t>Figures</w:t>
+      </w:r>
+    </w:p>
+    <w:p>
+      <w:pPr>
+        <w:pStyle w:val="Heading1"/>
+      </w:pPr>
+    </w:p>
+    <w:p>
+      <w:pPr>
+        <w:pStyle w:val="Heading1"/>
+      </w:pPr>
+      <w:bookmarkStart w:id="0" w:name="_GoBack"/>
+      <w:bookmarkEnd w:id="0"/>
     </w:p>
     <w:p>
       <w:pPr>
@@ -18694,12 +18738,7 @@
         <w:t xml:space="preserve">Figure 1. Richness by layer and lake. </w:t>
       </w:r>
       <w:r>
-        <w:t xml:space="preserve">Lakes on the x axis are arranged by depth (see Table 1 for lake abbreviations and depth measurements). Lakes CB, FB, and WS are polymictic, lakes NS, TB, and SS are dimictic, and lakes HK and MA are meromictic. Colored bars above each plot represent significant differences in richness between lakes, with each colored bar matching the color of a lakes boxplot. For example, in </w:t>
-      </w:r>
-      <w:bookmarkStart w:id="0" w:name="_GoBack"/>
-      <w:bookmarkEnd w:id="0"/>
-      <w:r>
-        <w:t>Panel A, the boxplot for CB has the colored bars matching FB, NS, TB, SS, HK, and MA above it. This indicates that it is significantly different from these lakes, but not significantly different from the missing colored bar, WS. The mean and standard deviation for each lake and layer is reported in Table S1.</w:t>
+        <w:t>Lakes on the x axis are arranged by depth (see Table 1 for lake abbreviations and depth measurements). Lakes CB, FB, and WS are polymictic, lakes NS, TB, and SS are dimictic, and lakes HK and MA are meromictic. Colored bars above each plot represent significant differences in richness between lakes, with each colored bar matching the color of a lakes boxplot. For example, in Panel A, the boxplot for CB has the colored bars matching FB, NS, TB, SS, HK, and MA above it. This indicates that it is significantly different from these lakes, but not significantly different from the missing colored bar, WS. The mean and standard deviation for each lake and layer is reported in Table S1.</w:t>
       </w:r>
     </w:p>
     <w:p>
@@ -18714,7 +18753,6 @@
         <w:rPr>
           <w:noProof/>
         </w:rPr>
-        <w:lastRenderedPageBreak/>
         <w:drawing>
           <wp:inline distT="0" distB="0" distL="0" distR="0" wp14:anchorId="65133055" wp14:editId="2C321089">
             <wp:extent cx="5943600" cy="4957445"/>
@@ -19161,7 +19199,7 @@
           <w:rPr>
             <w:noProof/>
           </w:rPr>
-          <w:t>31</w:t>
+          <w:t>20</w:t>
         </w:r>
         <w:r>
           <w:rPr>
@@ -20646,7 +20684,7 @@
 </file>
 
 <file path=customXml/itemProps1.xml><?xml version="1.0" encoding="utf-8"?>
-<ds:datastoreItem xmlns:ds="http://schemas.openxmlformats.org/officeDocument/2006/customXml" ds:itemID="{29D43375-5A46-4DB1-9693-F49D7F0061A9}">
+<ds:datastoreItem xmlns:ds="http://schemas.openxmlformats.org/officeDocument/2006/customXml" ds:itemID="{BBFB8EF4-0235-4932-B7C8-68EF91620877}">
   <ds:schemaRefs>
     <ds:schemaRef ds:uri="http://schemas.openxmlformats.org/officeDocument/2006/bibliography"/>
   </ds:schemaRefs>

</xml_diff>

<commit_message>
Manscript drafts added to .gitignore; Plots name change; ready to push to McMahonLab repo!
</commit_message>
<xml_diff>
--- a/Manuscript_drafts/bogtags_manuscript_2017-04-05.docx
+++ b/Manuscript_drafts/bogtags_manuscript_2017-04-05.docx
@@ -305,7 +305,13 @@
       </w:r>
       <w:proofErr w:type="spellEnd"/>
       <w:r>
-        <w:t xml:space="preserve"> amplicon sequencing </w:t>
+        <w:t xml:space="preserve"> </w:t>
+      </w:r>
+      <w:r>
+        <w:t xml:space="preserve">gene </w:t>
+      </w:r>
+      <w:r>
+        <w:t xml:space="preserve">amplicon sequencing </w:t>
       </w:r>
       <w:r>
         <w:t xml:space="preserve">data from eight bog lakes to </w:t>
@@ -373,6 +379,7 @@
         <w:pStyle w:val="ManuscriptText"/>
         <w:ind w:firstLine="0"/>
       </w:pPr>
+      <w:bookmarkStart w:id="0" w:name="_GoBack"/>
       <w:r>
         <w:t xml:space="preserve">Lakes are excellent systems for investigating bacterial community dynamics because </w:t>
       </w:r>
@@ -432,6 +439,7 @@
         <w:t>.</w:t>
       </w:r>
     </w:p>
+    <w:bookmarkEnd w:id="0"/>
     <w:p>
       <w:pPr>
         <w:pStyle w:val="ManuscriptText"/>
@@ -18723,8 +18731,6 @@
       <w:pPr>
         <w:pStyle w:val="Heading1"/>
       </w:pPr>
-      <w:bookmarkStart w:id="0" w:name="_GoBack"/>
-      <w:bookmarkEnd w:id="0"/>
     </w:p>
     <w:p>
       <w:pPr>
@@ -19199,7 +19205,7 @@
           <w:rPr>
             <w:noProof/>
           </w:rPr>
-          <w:t>20</w:t>
+          <w:t>4</w:t>
         </w:r>
         <w:r>
           <w:rPr>
@@ -20684,7 +20690,7 @@
 </file>
 
 <file path=customXml/itemProps1.xml><?xml version="1.0" encoding="utf-8"?>
-<ds:datastoreItem xmlns:ds="http://schemas.openxmlformats.org/officeDocument/2006/customXml" ds:itemID="{BBFB8EF4-0235-4932-B7C8-68EF91620877}">
+<ds:datastoreItem xmlns:ds="http://schemas.openxmlformats.org/officeDocument/2006/customXml" ds:itemID="{54A781BE-9FBD-44DD-A2AE-589665E043B4}">
   <ds:schemaRefs>
     <ds:schemaRef ds:uri="http://schemas.openxmlformats.org/officeDocument/2006/bibliography"/>
   </ds:schemaRefs>

</xml_diff>